<commit_message>
Final APK and final, updated documents
</commit_message>
<xml_diff>
--- a/MeetMeet Design Doc.docx
+++ b/MeetMeet Design Doc.docx
@@ -26,31 +26,135 @@
         <w:rPr>
           <w:rFonts w:ascii="Times New Roman" w:eastAsia="Times New Roman" w:hAnsi="Times New Roman" w:cs="Times New Roman"/>
         </w:rPr>
-        <w:t>The design for Meet-Meet is made up of several individual components. The first component will be a Graphical User Interface (GUI) that the user will interact with. Th</w:t>
-      </w:r>
-      <w:r>
-        <w:rPr>
-          <w:rFonts w:ascii="Times New Roman" w:eastAsia="Times New Roman" w:hAnsi="Times New Roman" w:cs="Times New Roman"/>
-        </w:rPr>
-        <w:t>e second component will be the C</w:t>
-      </w:r>
-      <w:r>
-        <w:rPr>
-          <w:rFonts w:ascii="Times New Roman" w:eastAsia="Times New Roman" w:hAnsi="Times New Roman" w:cs="Times New Roman"/>
-        </w:rPr>
-        <w:t xml:space="preserve"># code that will </w:t>
-      </w:r>
-      <w:r>
-        <w:rPr>
-          <w:rFonts w:ascii="Times New Roman" w:eastAsia="Times New Roman" w:hAnsi="Times New Roman" w:cs="Times New Roman"/>
-        </w:rPr>
-        <w:t xml:space="preserve">be compiled to native code which will </w:t>
-      </w:r>
-      <w:r>
-        <w:rPr>
-          <w:rFonts w:ascii="Times New Roman" w:eastAsia="Times New Roman" w:hAnsi="Times New Roman" w:cs="Times New Roman"/>
-        </w:rPr>
-        <w:t>run on a user’s device. Finally, we will create the backend database to store user data for the long term. To help us meet these goals we will be using a pro</w:t>
+        <w:t xml:space="preserve">The design for Meet-Meet is made up of several individual components. The first component </w:t>
+      </w:r>
+      <w:r>
+        <w:rPr>
+          <w:rFonts w:ascii="Times New Roman" w:eastAsia="Times New Roman" w:hAnsi="Times New Roman" w:cs="Times New Roman"/>
+        </w:rPr>
+        <w:t>is the</w:t>
+      </w:r>
+      <w:r>
+        <w:rPr>
+          <w:rFonts w:ascii="Times New Roman" w:eastAsia="Times New Roman" w:hAnsi="Times New Roman" w:cs="Times New Roman"/>
+        </w:rPr>
+        <w:t xml:space="preserve"> Graphical User Interface (GUI) that the user </w:t>
+      </w:r>
+      <w:r>
+        <w:rPr>
+          <w:rFonts w:ascii="Times New Roman" w:eastAsia="Times New Roman" w:hAnsi="Times New Roman" w:cs="Times New Roman"/>
+        </w:rPr>
+        <w:t>interacts with</w:t>
+      </w:r>
+      <w:r>
+        <w:rPr>
+          <w:rFonts w:ascii="Times New Roman" w:eastAsia="Times New Roman" w:hAnsi="Times New Roman" w:cs="Times New Roman"/>
+        </w:rPr>
+        <w:t>. Th</w:t>
+      </w:r>
+      <w:r>
+        <w:rPr>
+          <w:rFonts w:ascii="Times New Roman" w:eastAsia="Times New Roman" w:hAnsi="Times New Roman" w:cs="Times New Roman"/>
+        </w:rPr>
+        <w:t>e second component is</w:t>
+      </w:r>
+      <w:r>
+        <w:rPr>
+          <w:rFonts w:ascii="Times New Roman" w:eastAsia="Times New Roman" w:hAnsi="Times New Roman" w:cs="Times New Roman"/>
+        </w:rPr>
+        <w:t xml:space="preserve"> the C</w:t>
+      </w:r>
+      <w:r>
+        <w:rPr>
+          <w:rFonts w:ascii="Times New Roman" w:eastAsia="Times New Roman" w:hAnsi="Times New Roman" w:cs="Times New Roman"/>
+        </w:rPr>
+        <w:t xml:space="preserve"># code that </w:t>
+      </w:r>
+      <w:r>
+        <w:rPr>
+          <w:rFonts w:ascii="Times New Roman" w:eastAsia="Times New Roman" w:hAnsi="Times New Roman" w:cs="Times New Roman"/>
+        </w:rPr>
+        <w:t>is</w:t>
+      </w:r>
+      <w:r>
+        <w:rPr>
+          <w:rFonts w:ascii="Times New Roman" w:eastAsia="Times New Roman" w:hAnsi="Times New Roman" w:cs="Times New Roman"/>
+        </w:rPr>
+        <w:t xml:space="preserve"> compiled to native code which </w:t>
+      </w:r>
+      <w:r>
+        <w:rPr>
+          <w:rFonts w:ascii="Times New Roman" w:eastAsia="Times New Roman" w:hAnsi="Times New Roman" w:cs="Times New Roman"/>
+        </w:rPr>
+        <w:t>runs</w:t>
+      </w:r>
+      <w:r>
+        <w:rPr>
+          <w:rFonts w:ascii="Times New Roman" w:eastAsia="Times New Roman" w:hAnsi="Times New Roman" w:cs="Times New Roman"/>
+        </w:rPr>
+        <w:t xml:space="preserve"> on a user’s device. Finally, we </w:t>
+      </w:r>
+      <w:r>
+        <w:rPr>
+          <w:rFonts w:ascii="Times New Roman" w:eastAsia="Times New Roman" w:hAnsi="Times New Roman" w:cs="Times New Roman"/>
+        </w:rPr>
+        <w:t xml:space="preserve">have </w:t>
+      </w:r>
+      <w:r>
+        <w:rPr>
+          <w:rFonts w:ascii="Times New Roman" w:eastAsia="Times New Roman" w:hAnsi="Times New Roman" w:cs="Times New Roman"/>
+        </w:rPr>
+        <w:t>create</w:t>
+      </w:r>
+      <w:r>
+        <w:rPr>
+          <w:rFonts w:ascii="Times New Roman" w:eastAsia="Times New Roman" w:hAnsi="Times New Roman" w:cs="Times New Roman"/>
+        </w:rPr>
+        <w:t>d a</w:t>
+      </w:r>
+      <w:r>
+        <w:rPr>
+          <w:rFonts w:ascii="Times New Roman" w:eastAsia="Times New Roman" w:hAnsi="Times New Roman" w:cs="Times New Roman"/>
+        </w:rPr>
+        <w:t xml:space="preserve"> backend</w:t>
+      </w:r>
+      <w:r>
+        <w:rPr>
+          <w:rFonts w:ascii="Times New Roman" w:eastAsia="Times New Roman" w:hAnsi="Times New Roman" w:cs="Times New Roman"/>
+        </w:rPr>
+        <w:t xml:space="preserve"> with a </w:t>
+      </w:r>
+      <w:proofErr w:type="spellStart"/>
+      <w:r>
+        <w:rPr>
+          <w:rFonts w:ascii="Times New Roman" w:eastAsia="Times New Roman" w:hAnsi="Times New Roman" w:cs="Times New Roman"/>
+        </w:rPr>
+        <w:t>webapi</w:t>
+      </w:r>
+      <w:proofErr w:type="spellEnd"/>
+      <w:r>
+        <w:rPr>
+          <w:rFonts w:ascii="Times New Roman" w:eastAsia="Times New Roman" w:hAnsi="Times New Roman" w:cs="Times New Roman"/>
+        </w:rPr>
+        <w:t xml:space="preserve"> and a</w:t>
+      </w:r>
+      <w:r>
+        <w:rPr>
+          <w:rFonts w:ascii="Times New Roman" w:eastAsia="Times New Roman" w:hAnsi="Times New Roman" w:cs="Times New Roman"/>
+        </w:rPr>
+        <w:t xml:space="preserve"> database to store user data for the long term. To help us meet these goals we </w:t>
+      </w:r>
+      <w:r>
+        <w:rPr>
+          <w:rFonts w:ascii="Times New Roman" w:eastAsia="Times New Roman" w:hAnsi="Times New Roman" w:cs="Times New Roman"/>
+        </w:rPr>
+        <w:t>used</w:t>
+      </w:r>
+      <w:r>
+        <w:rPr>
+          <w:rFonts w:ascii="Times New Roman" w:eastAsia="Times New Roman" w:hAnsi="Times New Roman" w:cs="Times New Roman"/>
+        </w:rPr>
+        <w:t xml:space="preserve"> a pro</w:t>
       </w:r>
       <w:r>
         <w:rPr>
@@ -80,7 +184,13 @@
         <w:rPr>
           <w:rFonts w:ascii="Times New Roman" w:eastAsia="Times New Roman" w:hAnsi="Times New Roman" w:cs="Times New Roman"/>
         </w:rPr>
-        <w:t xml:space="preserve"> Finally, we will be using Google Cloud Messaging (GCM) to push notifications to our user’s devices.</w:t>
+        <w:t xml:space="preserve"> Finally, we used</w:t>
+      </w:r>
+      <w:r>
+        <w:rPr>
+          <w:rFonts w:ascii="Times New Roman" w:eastAsia="Times New Roman" w:hAnsi="Times New Roman" w:cs="Times New Roman"/>
+        </w:rPr>
+        <w:t xml:space="preserve"> Google Cloud Messaging (GCM) to push notifications to our user’s devices.</w:t>
       </w:r>
       <w:r>
         <w:rPr>
@@ -134,13 +244,31 @@
         <w:rPr>
           <w:rFonts w:ascii="Times New Roman" w:eastAsia="Times New Roman" w:hAnsi="Times New Roman" w:cs="Times New Roman"/>
         </w:rPr>
-        <w:t>The GUI for Meet-Meet will be fair</w:t>
-      </w:r>
-      <w:r>
-        <w:rPr>
-          <w:rFonts w:ascii="Times New Roman" w:eastAsia="Times New Roman" w:hAnsi="Times New Roman" w:cs="Times New Roman"/>
-        </w:rPr>
-        <w:t>ly simplistic, we will allow</w:t>
+        <w:t xml:space="preserve">The GUI for Meet-Meet </w:t>
+      </w:r>
+      <w:r>
+        <w:rPr>
+          <w:rFonts w:ascii="Times New Roman" w:eastAsia="Times New Roman" w:hAnsi="Times New Roman" w:cs="Times New Roman"/>
+        </w:rPr>
+        <w:t>is</w:t>
+      </w:r>
+      <w:r>
+        <w:rPr>
+          <w:rFonts w:ascii="Times New Roman" w:eastAsia="Times New Roman" w:hAnsi="Times New Roman" w:cs="Times New Roman"/>
+        </w:rPr>
+        <w:t xml:space="preserve"> fair</w:t>
+      </w:r>
+      <w:r>
+        <w:rPr>
+          <w:rFonts w:ascii="Times New Roman" w:eastAsia="Times New Roman" w:hAnsi="Times New Roman" w:cs="Times New Roman"/>
+        </w:rPr>
+        <w:t>ly simplistic, we</w:t>
+      </w:r>
+      <w:r>
+        <w:rPr>
+          <w:rFonts w:ascii="Times New Roman" w:eastAsia="Times New Roman" w:hAnsi="Times New Roman" w:cs="Times New Roman"/>
+        </w:rPr>
+        <w:t xml:space="preserve"> allow</w:t>
       </w:r>
       <w:r>
         <w:rPr>
@@ -152,19 +280,133 @@
         <w:rPr>
           <w:rFonts w:ascii="Times New Roman" w:eastAsia="Times New Roman" w:hAnsi="Times New Roman" w:cs="Times New Roman"/>
         </w:rPr>
-        <w:t xml:space="preserve">The main menu will have buttons for signing up and signing in, when the user clicks a button, they will be taken to the appropriate page. </w:t>
-      </w:r>
-      <w:r>
-        <w:rPr>
-          <w:rFonts w:ascii="Times New Roman" w:eastAsia="Times New Roman" w:hAnsi="Times New Roman" w:cs="Times New Roman"/>
-        </w:rPr>
-        <w:t xml:space="preserve">The signup page will include a “sign up” button and the following fields: username, password and password confirmation. </w:t>
-      </w:r>
-      <w:r>
-        <w:rPr>
-          <w:rFonts w:ascii="Times New Roman" w:eastAsia="Times New Roman" w:hAnsi="Times New Roman" w:cs="Times New Roman"/>
-        </w:rPr>
-        <w:t>The login page will simply have username and password. Once users are signed up, they are taken to a</w:t>
+        <w:t xml:space="preserve">The </w:t>
+      </w:r>
+      <w:r>
+        <w:rPr>
+          <w:rFonts w:ascii="Times New Roman" w:eastAsia="Times New Roman" w:hAnsi="Times New Roman" w:cs="Times New Roman"/>
+        </w:rPr>
+        <w:t>first</w:t>
+      </w:r>
+      <w:r>
+        <w:rPr>
+          <w:rFonts w:ascii="Times New Roman" w:eastAsia="Times New Roman" w:hAnsi="Times New Roman" w:cs="Times New Roman"/>
+        </w:rPr>
+        <w:t xml:space="preserve"> menu </w:t>
+      </w:r>
+      <w:r>
+        <w:rPr>
+          <w:rFonts w:ascii="Times New Roman" w:eastAsia="Times New Roman" w:hAnsi="Times New Roman" w:cs="Times New Roman"/>
+        </w:rPr>
+        <w:t>has</w:t>
+      </w:r>
+      <w:r>
+        <w:rPr>
+          <w:rFonts w:ascii="Times New Roman" w:eastAsia="Times New Roman" w:hAnsi="Times New Roman" w:cs="Times New Roman"/>
+        </w:rPr>
+        <w:t xml:space="preserve"> buttons for signing up and signing in, when the user clicks a button, they </w:t>
+      </w:r>
+      <w:r>
+        <w:rPr>
+          <w:rFonts w:ascii="Times New Roman" w:eastAsia="Times New Roman" w:hAnsi="Times New Roman" w:cs="Times New Roman"/>
+        </w:rPr>
+        <w:t>are</w:t>
+      </w:r>
+      <w:r>
+        <w:rPr>
+          <w:rFonts w:ascii="Times New Roman" w:eastAsia="Times New Roman" w:hAnsi="Times New Roman" w:cs="Times New Roman"/>
+        </w:rPr>
+        <w:t xml:space="preserve"> </w:t>
+      </w:r>
+      <w:r>
+        <w:rPr>
+          <w:rFonts w:ascii="Times New Roman" w:eastAsia="Times New Roman" w:hAnsi="Times New Roman" w:cs="Times New Roman"/>
+        </w:rPr>
+        <w:t>given an appropriate dialog where they can input any required information</w:t>
+      </w:r>
+      <w:r>
+        <w:rPr>
+          <w:rFonts w:ascii="Times New Roman" w:eastAsia="Times New Roman" w:hAnsi="Times New Roman" w:cs="Times New Roman"/>
+        </w:rPr>
+        <w:t xml:space="preserve">. </w:t>
+      </w:r>
+      <w:r>
+        <w:rPr>
+          <w:rFonts w:ascii="Times New Roman" w:eastAsia="Times New Roman" w:hAnsi="Times New Roman" w:cs="Times New Roman"/>
+        </w:rPr>
+        <w:t>The signup dialog</w:t>
+      </w:r>
+      <w:r>
+        <w:rPr>
+          <w:rFonts w:ascii="Times New Roman" w:eastAsia="Times New Roman" w:hAnsi="Times New Roman" w:cs="Times New Roman"/>
+        </w:rPr>
+        <w:t xml:space="preserve"> include</w:t>
+      </w:r>
+      <w:r>
+        <w:rPr>
+          <w:rFonts w:ascii="Times New Roman" w:eastAsia="Times New Roman" w:hAnsi="Times New Roman" w:cs="Times New Roman"/>
+        </w:rPr>
+        <w:t>s</w:t>
+      </w:r>
+      <w:r>
+        <w:rPr>
+          <w:rFonts w:ascii="Times New Roman" w:eastAsia="Times New Roman" w:hAnsi="Times New Roman" w:cs="Times New Roman"/>
+        </w:rPr>
+        <w:t xml:space="preserve"> a “sign up” button and the following fields: username, password and password confirmation. </w:t>
+      </w:r>
+      <w:r>
+        <w:rPr>
+          <w:rFonts w:ascii="Times New Roman" w:eastAsia="Times New Roman" w:hAnsi="Times New Roman" w:cs="Times New Roman"/>
+        </w:rPr>
+        <w:t xml:space="preserve">The login </w:t>
+      </w:r>
+      <w:r>
+        <w:rPr>
+          <w:rFonts w:ascii="Times New Roman" w:eastAsia="Times New Roman" w:hAnsi="Times New Roman" w:cs="Times New Roman"/>
+        </w:rPr>
+        <w:t>dialog</w:t>
+      </w:r>
+      <w:r>
+        <w:rPr>
+          <w:rFonts w:ascii="Times New Roman" w:eastAsia="Times New Roman" w:hAnsi="Times New Roman" w:cs="Times New Roman"/>
+        </w:rPr>
+        <w:t xml:space="preserve"> </w:t>
+      </w:r>
+      <w:r>
+        <w:rPr>
+          <w:rFonts w:ascii="Times New Roman" w:eastAsia="Times New Roman" w:hAnsi="Times New Roman" w:cs="Times New Roman"/>
+        </w:rPr>
+        <w:t>simply has the</w:t>
+      </w:r>
+      <w:r>
+        <w:rPr>
+          <w:rFonts w:ascii="Times New Roman" w:eastAsia="Times New Roman" w:hAnsi="Times New Roman" w:cs="Times New Roman"/>
+        </w:rPr>
+        <w:t xml:space="preserve"> username and </w:t>
+      </w:r>
+      <w:r>
+        <w:rPr>
+          <w:rFonts w:ascii="Times New Roman" w:eastAsia="Times New Roman" w:hAnsi="Times New Roman" w:cs="Times New Roman"/>
+        </w:rPr>
+        <w:t xml:space="preserve">a single </w:t>
+      </w:r>
+      <w:r>
+        <w:rPr>
+          <w:rFonts w:ascii="Times New Roman" w:eastAsia="Times New Roman" w:hAnsi="Times New Roman" w:cs="Times New Roman"/>
+        </w:rPr>
+        <w:t>password</w:t>
+      </w:r>
+      <w:r>
+        <w:rPr>
+          <w:rFonts w:ascii="Times New Roman" w:eastAsia="Times New Roman" w:hAnsi="Times New Roman" w:cs="Times New Roman"/>
+        </w:rPr>
+        <w:t xml:space="preserve"> field, in addition to the login button</w:t>
+      </w:r>
+      <w:r>
+        <w:rPr>
+          <w:rFonts w:ascii="Times New Roman" w:eastAsia="Times New Roman" w:hAnsi="Times New Roman" w:cs="Times New Roman"/>
+        </w:rPr>
+        <w:t>. Once users are signed up, they are taken to a</w:t>
       </w:r>
       <w:r>
         <w:rPr>
@@ -176,7 +418,31 @@
         <w:rPr>
           <w:rFonts w:ascii="Times New Roman" w:eastAsia="Times New Roman" w:hAnsi="Times New Roman" w:cs="Times New Roman"/>
         </w:rPr>
-        <w:t xml:space="preserve"> edit profile page where they can set their gender and bio. After that, users will be taken to the home menu where they can set their location, find nearby users or send messages, logout, edit their profile or delete their account. The </w:t>
+        <w:t xml:space="preserve"> edit profile page where they can set their gender </w:t>
+      </w:r>
+      <w:r>
+        <w:rPr>
+          <w:rFonts w:ascii="Times New Roman" w:eastAsia="Times New Roman" w:hAnsi="Times New Roman" w:cs="Times New Roman"/>
+        </w:rPr>
+        <w:t xml:space="preserve">and bio. After that, users are </w:t>
+      </w:r>
+      <w:r>
+        <w:rPr>
+          <w:rFonts w:ascii="Times New Roman" w:eastAsia="Times New Roman" w:hAnsi="Times New Roman" w:cs="Times New Roman"/>
+        </w:rPr>
+        <w:t>taken to the home menu where they can set thei</w:t>
+      </w:r>
+      <w:r>
+        <w:rPr>
+          <w:rFonts w:ascii="Times New Roman" w:eastAsia="Times New Roman" w:hAnsi="Times New Roman" w:cs="Times New Roman"/>
+        </w:rPr>
+        <w:t>r location, find nearby users,</w:t>
+      </w:r>
+      <w:r>
+        <w:rPr>
+          <w:rFonts w:ascii="Times New Roman" w:eastAsia="Times New Roman" w:hAnsi="Times New Roman" w:cs="Times New Roman"/>
+        </w:rPr>
+        <w:t xml:space="preserve"> send messages, logout, edit their profile or delete their account. The </w:t>
       </w:r>
       <w:r>
         <w:rPr>
@@ -200,7 +466,25 @@
         <w:rPr>
           <w:rFonts w:ascii="Times New Roman" w:eastAsia="Times New Roman" w:hAnsi="Times New Roman" w:cs="Times New Roman"/>
         </w:rPr>
-        <w:t xml:space="preserve"> menu will display a list of usernames within a </w:t>
+        <w:t xml:space="preserve"> menu</w:t>
+      </w:r>
+      <w:r>
+        <w:rPr>
+          <w:rFonts w:ascii="Times New Roman" w:eastAsia="Times New Roman" w:hAnsi="Times New Roman" w:cs="Times New Roman"/>
+        </w:rPr>
+        <w:t xml:space="preserve"> display</w:t>
+      </w:r>
+      <w:r>
+        <w:rPr>
+          <w:rFonts w:ascii="Times New Roman" w:eastAsia="Times New Roman" w:hAnsi="Times New Roman" w:cs="Times New Roman"/>
+        </w:rPr>
+        <w:t>s</w:t>
+      </w:r>
+      <w:r>
+        <w:rPr>
+          <w:rFonts w:ascii="Times New Roman" w:eastAsia="Times New Roman" w:hAnsi="Times New Roman" w:cs="Times New Roman"/>
+        </w:rPr>
+        <w:t xml:space="preserve"> a list of usernames within a </w:t>
       </w:r>
       <w:r>
         <w:rPr>
@@ -212,7 +496,13 @@
         <w:rPr>
           <w:rFonts w:ascii="Times New Roman" w:eastAsia="Times New Roman" w:hAnsi="Times New Roman" w:cs="Times New Roman"/>
         </w:rPr>
-        <w:t xml:space="preserve"> radius, and when a username is selected, that user’s gender, bio, </w:t>
+        <w:t xml:space="preserve"> radius. W</w:t>
+      </w:r>
+      <w:r>
+        <w:rPr>
+          <w:rFonts w:ascii="Times New Roman" w:eastAsia="Times New Roman" w:hAnsi="Times New Roman" w:cs="Times New Roman"/>
+        </w:rPr>
+        <w:t xml:space="preserve">hen a username is selected, that user’s gender, bio, </w:t>
       </w:r>
       <w:proofErr w:type="spellStart"/>
       <w:r>
@@ -240,26 +530,74 @@
         <w:rPr>
           <w:rFonts w:ascii="Times New Roman" w:eastAsia="Times New Roman" w:hAnsi="Times New Roman" w:cs="Times New Roman"/>
         </w:rPr>
-        <w:t xml:space="preserve"> will be displayed. A user may be selected by double clicking, which will take the current user to an option menu, in this menu u</w:t>
-      </w:r>
-      <w:r>
-        <w:rPr>
-          <w:rFonts w:ascii="Times New Roman" w:eastAsia="Times New Roman" w:hAnsi="Times New Roman" w:cs="Times New Roman"/>
-        </w:rPr>
-        <w:t xml:space="preserve">sers will also be able to view the profile of other users in the area, the profile screen will display the following information: </w:t>
+        <w:t xml:space="preserve"> </w:t>
+      </w:r>
+      <w:r>
+        <w:rPr>
+          <w:rFonts w:ascii="Times New Roman" w:eastAsia="Times New Roman" w:hAnsi="Times New Roman" w:cs="Times New Roman"/>
+        </w:rPr>
+        <w:t>are</w:t>
+      </w:r>
+      <w:r>
+        <w:rPr>
+          <w:rFonts w:ascii="Times New Roman" w:eastAsia="Times New Roman" w:hAnsi="Times New Roman" w:cs="Times New Roman"/>
+        </w:rPr>
+        <w:t xml:space="preserve"> displayed. A user may be selected by double clicking, which will take the current user to </w:t>
+      </w:r>
+      <w:r>
+        <w:rPr>
+          <w:rFonts w:ascii="Times New Roman" w:eastAsia="Times New Roman" w:hAnsi="Times New Roman" w:cs="Times New Roman"/>
+        </w:rPr>
+        <w:t>viewed user’s profile. The profile screen</w:t>
+      </w:r>
+      <w:r>
+        <w:rPr>
+          <w:rFonts w:ascii="Times New Roman" w:eastAsia="Times New Roman" w:hAnsi="Times New Roman" w:cs="Times New Roman"/>
+        </w:rPr>
+        <w:t xml:space="preserve"> display</w:t>
+      </w:r>
+      <w:r>
+        <w:rPr>
+          <w:rFonts w:ascii="Times New Roman" w:eastAsia="Times New Roman" w:hAnsi="Times New Roman" w:cs="Times New Roman"/>
+        </w:rPr>
+        <w:t>s</w:t>
+      </w:r>
+      <w:r>
+        <w:rPr>
+          <w:rFonts w:ascii="Times New Roman" w:eastAsia="Times New Roman" w:hAnsi="Times New Roman" w:cs="Times New Roman"/>
+        </w:rPr>
+        <w:t xml:space="preserve"> the following information: </w:t>
+      </w:r>
+      <w:r>
+        <w:rPr>
+          <w:rFonts w:ascii="Times New Roman" w:eastAsia="Times New Roman" w:hAnsi="Times New Roman" w:cs="Times New Roman"/>
+        </w:rPr>
+        <w:t>u</w:t>
+      </w:r>
+      <w:r>
+        <w:rPr>
+          <w:rFonts w:ascii="Times New Roman" w:eastAsia="Times New Roman" w:hAnsi="Times New Roman" w:cs="Times New Roman"/>
+        </w:rPr>
+        <w:t>sername, gender, bio,</w:t>
+      </w:r>
+      <w:r>
+        <w:rPr>
+          <w:rFonts w:ascii="Times New Roman" w:eastAsia="Times New Roman" w:hAnsi="Times New Roman" w:cs="Times New Roman"/>
+        </w:rPr>
+        <w:t xml:space="preserve"> the rating of the user</w:t>
+      </w:r>
+      <w:r>
+        <w:rPr>
+          <w:rFonts w:ascii="Times New Roman" w:eastAsia="Times New Roman" w:hAnsi="Times New Roman" w:cs="Times New Roman"/>
+        </w:rPr>
+        <w:t xml:space="preserve"> (positive and </w:t>
       </w:r>
       <w:r>
         <w:rPr>
           <w:rFonts w:ascii="Times New Roman" w:eastAsia="Times New Roman" w:hAnsi="Times New Roman" w:cs="Times New Roman"/>
         </w:rPr>
         <w:lastRenderedPageBreak/>
-        <w:t>Username, gender, bio,</w:t>
-      </w:r>
-      <w:r>
-        <w:rPr>
-          <w:rFonts w:ascii="Times New Roman" w:eastAsia="Times New Roman" w:hAnsi="Times New Roman" w:cs="Times New Roman"/>
-        </w:rPr>
-        <w:t xml:space="preserve"> the report rating of the user</w:t>
+        <w:t>negative votes)</w:t>
       </w:r>
       <w:r>
         <w:rPr>
@@ -271,13 +609,7 @@
         <w:rPr>
           <w:rFonts w:ascii="Times New Roman" w:eastAsia="Times New Roman" w:hAnsi="Times New Roman" w:cs="Times New Roman"/>
         </w:rPr>
-        <w:t xml:space="preserve"> and </w:t>
-      </w:r>
-      <w:r>
-        <w:rPr>
-          <w:rFonts w:ascii="Times New Roman" w:eastAsia="Times New Roman" w:hAnsi="Times New Roman" w:cs="Times New Roman"/>
-        </w:rPr>
-        <w:t xml:space="preserve">buttons for </w:t>
+        <w:t xml:space="preserve"> buttons for </w:t>
       </w:r>
       <w:proofErr w:type="spellStart"/>
       <w:r>
@@ -291,7 +623,13 @@
         <w:rPr>
           <w:rFonts w:ascii="Times New Roman" w:eastAsia="Times New Roman" w:hAnsi="Times New Roman" w:cs="Times New Roman"/>
         </w:rPr>
-        <w:t xml:space="preserve">, </w:t>
+        <w:t xml:space="preserve"> and</w:t>
+      </w:r>
+      <w:r>
+        <w:rPr>
+          <w:rFonts w:ascii="Times New Roman" w:eastAsia="Times New Roman" w:hAnsi="Times New Roman" w:cs="Times New Roman"/>
+        </w:rPr>
+        <w:t xml:space="preserve"> </w:t>
       </w:r>
       <w:proofErr w:type="spellStart"/>
       <w:r>
@@ -305,13 +643,73 @@
         <w:rPr>
           <w:rFonts w:ascii="Times New Roman" w:eastAsia="Times New Roman" w:hAnsi="Times New Roman" w:cs="Times New Roman"/>
         </w:rPr>
-        <w:t xml:space="preserve">, inviting (to group), blocking and unblocking. The user can also send messages to nearby users using the “send message” button from the main menu. Here the user can select another nearby user, write a message, and send it. </w:t>
-      </w:r>
-      <w:r>
-        <w:rPr>
-          <w:rFonts w:ascii="Times New Roman" w:eastAsia="Times New Roman" w:hAnsi="Times New Roman" w:cs="Times New Roman"/>
-        </w:rPr>
-        <w:t>The “group message” menu merely has a text field and a button, which the user can use to send a message to their entire group (if they are currently in one).</w:t>
+        <w:t xml:space="preserve">, inviting (to </w:t>
+      </w:r>
+      <w:r>
+        <w:rPr>
+          <w:rFonts w:ascii="Times New Roman" w:eastAsia="Times New Roman" w:hAnsi="Times New Roman" w:cs="Times New Roman"/>
+        </w:rPr>
+        <w:t xml:space="preserve">a </w:t>
+      </w:r>
+      <w:r>
+        <w:rPr>
+          <w:rFonts w:ascii="Times New Roman" w:eastAsia="Times New Roman" w:hAnsi="Times New Roman" w:cs="Times New Roman"/>
+        </w:rPr>
+        <w:t xml:space="preserve">group), </w:t>
+      </w:r>
+      <w:r>
+        <w:rPr>
+          <w:rFonts w:ascii="Times New Roman" w:eastAsia="Times New Roman" w:hAnsi="Times New Roman" w:cs="Times New Roman"/>
+        </w:rPr>
+        <w:t xml:space="preserve">and finally, buttons for </w:t>
+      </w:r>
+      <w:r>
+        <w:rPr>
+          <w:rFonts w:ascii="Times New Roman" w:eastAsia="Times New Roman" w:hAnsi="Times New Roman" w:cs="Times New Roman"/>
+        </w:rPr>
+        <w:t xml:space="preserve">blocking and unblocking. The user can also send messages to nearby users using the “send message” button from the </w:t>
+      </w:r>
+      <w:r>
+        <w:rPr>
+          <w:rFonts w:ascii="Times New Roman" w:eastAsia="Times New Roman" w:hAnsi="Times New Roman" w:cs="Times New Roman"/>
+        </w:rPr>
+        <w:t>main menu. Once in the send message screen,</w:t>
+      </w:r>
+      <w:r>
+        <w:rPr>
+          <w:rFonts w:ascii="Times New Roman" w:eastAsia="Times New Roman" w:hAnsi="Times New Roman" w:cs="Times New Roman"/>
+        </w:rPr>
+        <w:t xml:space="preserve"> the user can select another nearby user</w:t>
+      </w:r>
+      <w:r>
+        <w:rPr>
+          <w:rFonts w:ascii="Times New Roman" w:eastAsia="Times New Roman" w:hAnsi="Times New Roman" w:cs="Times New Roman"/>
+        </w:rPr>
+        <w:t>name</w:t>
+      </w:r>
+      <w:r>
+        <w:rPr>
+          <w:rFonts w:ascii="Times New Roman" w:eastAsia="Times New Roman" w:hAnsi="Times New Roman" w:cs="Times New Roman"/>
+        </w:rPr>
+        <w:t xml:space="preserve">, write a message, and send it. </w:t>
+      </w:r>
+      <w:r>
+        <w:rPr>
+          <w:rFonts w:ascii="Times New Roman" w:eastAsia="Times New Roman" w:hAnsi="Times New Roman" w:cs="Times New Roman"/>
+        </w:rPr>
+        <w:t xml:space="preserve">The “group message” menu </w:t>
+      </w:r>
+      <w:r>
+        <w:rPr>
+          <w:rFonts w:ascii="Times New Roman" w:eastAsia="Times New Roman" w:hAnsi="Times New Roman" w:cs="Times New Roman"/>
+        </w:rPr>
+        <w:t xml:space="preserve">is almost identical to the single message screen, the list of users has been removed and it </w:t>
+      </w:r>
+      <w:r>
+        <w:rPr>
+          <w:rFonts w:ascii="Times New Roman" w:eastAsia="Times New Roman" w:hAnsi="Times New Roman" w:cs="Times New Roman"/>
+        </w:rPr>
+        <w:t>merely has a text field and a button, which the user can use to send a message to their entire group (if they are currently in one).</w:t>
       </w:r>
       <w:r>
         <w:rPr>
@@ -323,12 +721,27 @@
         <w:rPr>
           <w:rFonts w:ascii="Times New Roman" w:eastAsia="Times New Roman" w:hAnsi="Times New Roman" w:cs="Times New Roman"/>
         </w:rPr>
-        <w:t>profile pictures, mainly because the users are in such close proximity to each other and we don’t want to allow one user to find another with the consent of both.</w:t>
-      </w:r>
-    </w:p>
-    <w:p>
-      <w:pPr>
-        <w:spacing w:line="480" w:lineRule="auto"/>
+        <w:t>profile pictures, main</w:t>
+      </w:r>
+      <w:r>
+        <w:rPr>
+          <w:rFonts w:ascii="Times New Roman" w:eastAsia="Times New Roman" w:hAnsi="Times New Roman" w:cs="Times New Roman"/>
+        </w:rPr>
+        <w:t>ly because the users are in</w:t>
+      </w:r>
+      <w:r>
+        <w:rPr>
+          <w:rFonts w:ascii="Times New Roman" w:eastAsia="Times New Roman" w:hAnsi="Times New Roman" w:cs="Times New Roman"/>
+        </w:rPr>
+        <w:t xml:space="preserve"> close proximity to each other and we don’t want to allow one user to find another with the consent of both.</w:t>
+      </w:r>
+    </w:p>
+    <w:p>
+      <w:pPr>
+        <w:spacing w:line="480" w:lineRule="auto"/>
+        <w:rPr>
+          <w:rFonts w:ascii="Times New Roman" w:eastAsia="Times New Roman" w:hAnsi="Times New Roman" w:cs="Times New Roman"/>
+        </w:rPr>
       </w:pPr>
       <w:r>
         <w:rPr>
@@ -353,7 +766,19 @@
         <w:rPr>
           <w:rFonts w:ascii="Times New Roman" w:eastAsia="Times New Roman" w:hAnsi="Times New Roman" w:cs="Times New Roman"/>
         </w:rPr>
-        <w:t>. To accomplish this goal we set up a database containing information about our users as well as their current location. When a user asks our application to get the list of other users nearby, we send a request to our server which uses the “great circle distance” formula to find all the other users within a set radius (in our case, 5 miles)</w:t>
+        <w:t>. To accomplish this goal we set up a database containing information about our users as well as their current location. When a user asks our application to get the list of other users nearby, we send a reques</w:t>
+      </w:r>
+      <w:r>
+        <w:rPr>
+          <w:rFonts w:ascii="Times New Roman" w:eastAsia="Times New Roman" w:hAnsi="Times New Roman" w:cs="Times New Roman"/>
+        </w:rPr>
+        <w:t>t to our server which uses a great-circle distance</w:t>
+      </w:r>
+      <w:r>
+        <w:rPr>
+          <w:rFonts w:ascii="Times New Roman" w:eastAsia="Times New Roman" w:hAnsi="Times New Roman" w:cs="Times New Roman"/>
+        </w:rPr>
+        <w:t xml:space="preserve"> formula to find all the other users within a set radius (in our case, 5 miles)</w:t>
       </w:r>
       <w:r>
         <w:rPr>
@@ -389,19 +814,25 @@
         <w:rPr>
           <w:rFonts w:ascii="Times New Roman" w:eastAsia="Times New Roman" w:hAnsi="Times New Roman" w:cs="Times New Roman"/>
         </w:rPr>
-        <w:t xml:space="preserve"> who have set their locations within the last half hour. The time constraint helps us to remove users who are inactive, but may have forgotten to log out. It also helps us to avoid using old information, as it is possible for a person to move around quite a lot, even in 30 minutes</w:t>
-      </w:r>
-      <w:r>
-        <w:rPr>
-          <w:rFonts w:ascii="Times New Roman" w:eastAsia="Times New Roman" w:hAnsi="Times New Roman" w:cs="Times New Roman"/>
-        </w:rPr>
-        <w:t xml:space="preserve">. </w:t>
-      </w:r>
-      <w:r>
-        <w:rPr>
-          <w:rFonts w:ascii="Times New Roman" w:eastAsia="Times New Roman" w:hAnsi="Times New Roman" w:cs="Times New Roman"/>
-        </w:rPr>
-        <w:t>Presenting the users with the nearby profiles</w:t>
+        <w:t xml:space="preserve"> who have set their locations within the last half hour. The time constraint helps us to remove users who are inactive, but may have forgotten to log out. </w:t>
+      </w:r>
+    </w:p>
+    <w:p>
+      <w:pPr>
+        <w:spacing w:line="480" w:lineRule="auto"/>
+        <w:ind w:firstLine="720"/>
+      </w:pPr>
+      <w:r>
+        <w:rPr>
+          <w:rFonts w:ascii="Times New Roman" w:eastAsia="Times New Roman" w:hAnsi="Times New Roman" w:cs="Times New Roman"/>
+        </w:rPr>
+        <w:t>Presenting our users with</w:t>
+      </w:r>
+      <w:r>
+        <w:rPr>
+          <w:rFonts w:ascii="Times New Roman" w:eastAsia="Times New Roman" w:hAnsi="Times New Roman" w:cs="Times New Roman"/>
+        </w:rPr>
+        <w:t xml:space="preserve"> nearby profiles</w:t>
       </w:r>
       <w:r>
         <w:rPr>
@@ -425,7 +856,7 @@
         <w:rPr>
           <w:rFonts w:ascii="Times New Roman" w:eastAsia="Times New Roman" w:hAnsi="Times New Roman" w:cs="Times New Roman"/>
         </w:rPr>
-        <w:t>information about the other users and potentially send them a message, if they desire</w:t>
+        <w:t>information about the other users and potentially send them a message</w:t>
       </w:r>
       <w:r>
         <w:rPr>
@@ -546,7 +977,19 @@
         <w:rPr>
           <w:rFonts w:ascii="Times New Roman" w:eastAsia="Times New Roman" w:hAnsi="Times New Roman" w:cs="Times New Roman"/>
         </w:rPr>
-        <w:t xml:space="preserve"> received by our application, we display a notification to the user, or perform some message specific action (such as opening an invite menu)</w:t>
+        <w:t xml:space="preserve"> received by our </w:t>
+      </w:r>
+      <w:r>
+        <w:rPr>
+          <w:rFonts w:ascii="Times New Roman" w:eastAsia="Times New Roman" w:hAnsi="Times New Roman" w:cs="Times New Roman"/>
+        </w:rPr>
+        <w:t xml:space="preserve">mobile </w:t>
+      </w:r>
+      <w:r>
+        <w:rPr>
+          <w:rFonts w:ascii="Times New Roman" w:eastAsia="Times New Roman" w:hAnsi="Times New Roman" w:cs="Times New Roman"/>
+        </w:rPr>
+        <w:t>application, we display a notification to the user, or perform some message specific action (such as opening an invite menu)</w:t>
       </w:r>
       <w:r>
         <w:rPr>
@@ -564,7 +1007,37 @@
         <w:rPr>
           <w:rFonts w:ascii="Times New Roman" w:eastAsia="Times New Roman" w:hAnsi="Times New Roman" w:cs="Times New Roman"/>
         </w:rPr>
-        <w:t>As implied earlier, we use messages not only to communicate between users, but also to do utility tasks, such as notify a user of a group invite. If a user accepts an invite, a group is formed (or the user is added to a pre-existing group).</w:t>
+        <w:t xml:space="preserve">We </w:t>
+      </w:r>
+      <w:r>
+        <w:rPr>
+          <w:rFonts w:ascii="Times New Roman" w:eastAsia="Times New Roman" w:hAnsi="Times New Roman" w:cs="Times New Roman"/>
+        </w:rPr>
+        <w:t>use messages</w:t>
+      </w:r>
+      <w:r>
+        <w:rPr>
+          <w:rFonts w:ascii="Times New Roman" w:eastAsia="Times New Roman" w:hAnsi="Times New Roman" w:cs="Times New Roman"/>
+        </w:rPr>
+        <w:t>,</w:t>
+      </w:r>
+      <w:r>
+        <w:rPr>
+          <w:rFonts w:ascii="Times New Roman" w:eastAsia="Times New Roman" w:hAnsi="Times New Roman" w:cs="Times New Roman"/>
+        </w:rPr>
+        <w:t xml:space="preserve"> not only to communicate between users, but also to do utility tasks, such as notify a user of a group invite</w:t>
+      </w:r>
+      <w:r>
+        <w:rPr>
+          <w:rFonts w:ascii="Times New Roman" w:eastAsia="Times New Roman" w:hAnsi="Times New Roman" w:cs="Times New Roman"/>
+        </w:rPr>
+        <w:t xml:space="preserve"> or if their group has been disbanded</w:t>
+      </w:r>
+      <w:r>
+        <w:rPr>
+          <w:rFonts w:ascii="Times New Roman" w:eastAsia="Times New Roman" w:hAnsi="Times New Roman" w:cs="Times New Roman"/>
+        </w:rPr>
+        <w:t>. If a user accepts an invite, a group is formed (or the user is added to a pre-existing group).</w:t>
       </w:r>
       <w:r>
         <w:rPr>
@@ -578,6 +1051,12 @@
         </w:rPr>
         <w:t>Once a group has been formed, the users in the group may make use of the group messaging functionality to message all of the users in the group at once.</w:t>
       </w:r>
+      <w:r>
+        <w:rPr>
+          <w:rFonts w:ascii="Times New Roman" w:eastAsia="Times New Roman" w:hAnsi="Times New Roman" w:cs="Times New Roman"/>
+        </w:rPr>
+        <w:t xml:space="preserve"> There is no way for a user to be forcibly removed from a group, however, users are free to leave a group whenever they desire.</w:t>
+      </w:r>
     </w:p>
     <w:p>
       <w:pPr>
@@ -634,7 +1113,19 @@
         <w:rPr>
           <w:rFonts w:ascii="Times New Roman" w:eastAsia="Times New Roman" w:hAnsi="Times New Roman" w:cs="Times New Roman"/>
         </w:rPr>
-        <w:t xml:space="preserve"> and MySQL for our data storage needs. Our database has evolved over time as we updated and refined what we wanted our software to be. </w:t>
+        <w:t xml:space="preserve"> and MySQL for our data storage needs. Our database has evolved over time as we updated and refined what we wanted our </w:t>
+      </w:r>
+      <w:r>
+        <w:rPr>
+          <w:rFonts w:ascii="Times New Roman" w:eastAsia="Times New Roman" w:hAnsi="Times New Roman" w:cs="Times New Roman"/>
+        </w:rPr>
+        <w:t>application</w:t>
+      </w:r>
+      <w:r>
+        <w:rPr>
+          <w:rFonts w:ascii="Times New Roman" w:eastAsia="Times New Roman" w:hAnsi="Times New Roman" w:cs="Times New Roman"/>
+        </w:rPr>
+        <w:t xml:space="preserve"> to be. </w:t>
       </w:r>
       <w:r>
         <w:rPr>
@@ -665,12 +1156,7 @@
     </w:p>
     <w:p>
       <w:pPr>
-        <w:spacing w:line="480" w:lineRule="auto"/>
-        <w:jc w:val="center"/>
-      </w:pPr>
-    </w:p>
-    <w:p>
-      <w:pPr>
+        <w:spacing w:line="240" w:lineRule="auto"/>
         <w:rPr>
           <w:rFonts w:ascii="Times New Roman" w:eastAsia="Times New Roman" w:hAnsi="Times New Roman" w:cs="Times New Roman"/>
           <w:b/>
@@ -678,6 +1164,11 @@
           <w:szCs w:val="28"/>
         </w:rPr>
       </w:pPr>
+    </w:p>
+    <w:p>
+      <w:pPr>
+        <w:spacing w:line="240" w:lineRule="auto"/>
+      </w:pPr>
       <w:r>
         <w:rPr>
           <w:rFonts w:ascii="Times New Roman" w:eastAsia="Times New Roman" w:hAnsi="Times New Roman" w:cs="Times New Roman"/>
@@ -685,31 +1176,7 @@
           <w:sz w:val="28"/>
           <w:szCs w:val="28"/>
         </w:rPr>
-        <w:br w:type="page"/>
-      </w:r>
-    </w:p>
-    <w:p>
-      <w:pPr>
-        <w:spacing w:line="240" w:lineRule="auto"/>
-        <w:rPr>
-          <w:rFonts w:ascii="Times New Roman" w:eastAsia="Times New Roman" w:hAnsi="Times New Roman" w:cs="Times New Roman"/>
-          <w:b/>
-          <w:sz w:val="28"/>
-          <w:szCs w:val="28"/>
-        </w:rPr>
-      </w:pPr>
-    </w:p>
-    <w:p>
-      <w:pPr>
-        <w:spacing w:line="240" w:lineRule="auto"/>
-      </w:pPr>
-      <w:r>
-        <w:rPr>
-          <w:rFonts w:ascii="Times New Roman" w:eastAsia="Times New Roman" w:hAnsi="Times New Roman" w:cs="Times New Roman"/>
-          <w:b/>
-          <w:sz w:val="28"/>
-          <w:szCs w:val="28"/>
-        </w:rPr>
+        <w:lastRenderedPageBreak/>
         <w:t>Example user sign up and match GUIs:</w:t>
       </w:r>
     </w:p>
@@ -1122,7 +1589,7 @@
           <w:sz w:val="24"/>
           <w:szCs w:val="24"/>
         </w:rPr>
-        <w:t>We originally were going to exclusively develop on the Android device, therefore we used the official IDE called Android Studio. Some group members had trouble with the IDE and used what Android Studio was based off of and that was IntelliJ. Then we decided to go to the cross platforming IDE for our app and decided to use Xamarin wh</w:t>
+        <w:t>We originally were going to exclusively develop on the Android device, therefore we used the off</w:t>
       </w:r>
       <w:r>
         <w:rPr>
@@ -1130,17 +1597,15 @@
           <w:sz w:val="24"/>
           <w:szCs w:val="24"/>
         </w:rPr>
-        <w:t xml:space="preserve">ich provided us with a free, </w:t>
-      </w:r>
-      <w:bookmarkStart w:id="0" w:name="_GoBack"/>
-      <w:bookmarkEnd w:id="0"/>
+        <w:t>icial IDE called Android Studio</w:t>
+      </w:r>
       <w:r>
         <w:rPr>
           <w:rFonts w:ascii="Times New Roman" w:eastAsia="Times New Roman" w:hAnsi="Times New Roman" w:cs="Times New Roman"/>
           <w:sz w:val="24"/>
           <w:szCs w:val="24"/>
         </w:rPr>
-        <w:t>one-year</w:t>
+        <w:t xml:space="preserve">. </w:t>
       </w:r>
       <w:r>
         <w:rPr>
@@ -1148,7 +1613,7 @@
           <w:sz w:val="24"/>
           <w:szCs w:val="24"/>
         </w:rPr>
-        <w:t xml:space="preserve"> license.</w:t>
+        <w:t>We had then planned on attempting to create a cross platform app, which led us to an IDE called Xamarin, who provided us with a free, one year, student license.</w:t>
       </w:r>
     </w:p>
     <w:p>
@@ -1212,25 +1677,23 @@
           <w:sz w:val="24"/>
           <w:szCs w:val="24"/>
         </w:rPr>
-        <w:t xml:space="preserve"> highlights the ability to link </w:t>
-      </w:r>
-      <w:proofErr w:type="spellStart"/>
+        <w:t xml:space="preserve"> </w:t>
+      </w:r>
       <w:r>
         <w:rPr>
           <w:rFonts w:ascii="Times New Roman" w:eastAsia="Times New Roman" w:hAnsi="Times New Roman" w:cs="Times New Roman"/>
           <w:sz w:val="24"/>
           <w:szCs w:val="24"/>
         </w:rPr>
-        <w:t>github</w:t>
-      </w:r>
-      <w:proofErr w:type="spellEnd"/>
+        <w:t>highlights the ability to link GitH</w:t>
+      </w:r>
       <w:r>
         <w:rPr>
           <w:rFonts w:ascii="Times New Roman" w:eastAsia="Times New Roman" w:hAnsi="Times New Roman" w:cs="Times New Roman"/>
           <w:sz w:val="24"/>
           <w:szCs w:val="24"/>
         </w:rPr>
-        <w:t xml:space="preserve"> files stra</w:t>
+        <w:t>ub files stra</w:t>
       </w:r>
       <w:r>
         <w:rPr>
@@ -1312,25 +1775,23 @@
           <w:sz w:val="24"/>
           <w:szCs w:val="24"/>
         </w:rPr>
-        <w:t xml:space="preserve"> database with respectable processing speed. They also had a very detailed walkthrough on how to setup the server, database, apache web service, and </w:t>
-      </w:r>
-      <w:proofErr w:type="spellStart"/>
+        <w:t xml:space="preserve"> database with respectable processing speed. They also had a very detailed walkthrough on how to setup the server, dat</w:t>
+      </w:r>
       <w:r>
         <w:rPr>
           <w:rFonts w:ascii="Times New Roman" w:eastAsia="Times New Roman" w:hAnsi="Times New Roman" w:cs="Times New Roman"/>
           <w:sz w:val="24"/>
           <w:szCs w:val="24"/>
         </w:rPr>
-        <w:t>mySQL</w:t>
-      </w:r>
-      <w:proofErr w:type="spellEnd"/>
+        <w:t>abase, apache web service, and M</w:t>
+      </w:r>
       <w:r>
         <w:rPr>
           <w:rFonts w:ascii="Times New Roman" w:eastAsia="Times New Roman" w:hAnsi="Times New Roman" w:cs="Times New Roman"/>
           <w:sz w:val="24"/>
           <w:szCs w:val="24"/>
         </w:rPr>
-        <w:t xml:space="preserve">. </w:t>
+        <w:t xml:space="preserve">ySQL. </w:t>
       </w:r>
     </w:p>
     <w:p>
@@ -1744,8 +2205,8 @@
       </w:r>
     </w:p>
     <w:p>
-      <w:bookmarkStart w:id="1" w:name="h.9rgcvjqjrm5p" w:colFirst="0" w:colLast="0"/>
-      <w:bookmarkEnd w:id="1"/>
+      <w:bookmarkStart w:id="0" w:name="h.9rgcvjqjrm5p" w:colFirst="0" w:colLast="0"/>
+      <w:bookmarkEnd w:id="0"/>
       <w:r>
         <w:rPr>
           <w:rFonts w:ascii="Times New Roman" w:eastAsia="Times New Roman" w:hAnsi="Times New Roman" w:cs="Times New Roman"/>
@@ -1886,8 +2347,8 @@
       </w:r>
     </w:p>
     <w:p>
-      <w:bookmarkStart w:id="2" w:name="h.2hx84kl2ib1t" w:colFirst="0" w:colLast="0"/>
-      <w:bookmarkEnd w:id="2"/>
+      <w:bookmarkStart w:id="1" w:name="h.2hx84kl2ib1t" w:colFirst="0" w:colLast="0"/>
+      <w:bookmarkEnd w:id="1"/>
       <w:r>
         <w:rPr>
           <w:noProof/>
@@ -1930,24 +2391,24 @@
       </w:r>
     </w:p>
     <w:p>
-      <w:bookmarkStart w:id="3" w:name="h.arbw84rmxegq" w:colFirst="0" w:colLast="0"/>
+      <w:bookmarkStart w:id="2" w:name="h.arbw84rmxegq" w:colFirst="0" w:colLast="0"/>
+      <w:bookmarkEnd w:id="2"/>
+    </w:p>
+    <w:p>
+      <w:bookmarkStart w:id="3" w:name="h.a61lh1rnyv14" w:colFirst="0" w:colLast="0"/>
       <w:bookmarkEnd w:id="3"/>
     </w:p>
     <w:p>
-      <w:bookmarkStart w:id="4" w:name="h.a61lh1rnyv14" w:colFirst="0" w:colLast="0"/>
+      <w:bookmarkStart w:id="4" w:name="h.b2epxfuj1l24" w:colFirst="0" w:colLast="0"/>
       <w:bookmarkEnd w:id="4"/>
     </w:p>
     <w:p>
-      <w:bookmarkStart w:id="5" w:name="h.b2epxfuj1l24" w:colFirst="0" w:colLast="0"/>
+      <w:bookmarkStart w:id="5" w:name="h.a79ag5y5ko32" w:colFirst="0" w:colLast="0"/>
       <w:bookmarkEnd w:id="5"/>
     </w:p>
     <w:p>
-      <w:bookmarkStart w:id="6" w:name="h.a79ag5y5ko32" w:colFirst="0" w:colLast="0"/>
+      <w:bookmarkStart w:id="6" w:name="h.m9yrcbimxeba" w:colFirst="0" w:colLast="0"/>
       <w:bookmarkEnd w:id="6"/>
-    </w:p>
-    <w:p>
-      <w:bookmarkStart w:id="7" w:name="h.m9yrcbimxeba" w:colFirst="0" w:colLast="0"/>
-      <w:bookmarkEnd w:id="7"/>
       <w:r>
         <w:rPr>
           <w:rFonts w:ascii="Times New Roman" w:eastAsia="Times New Roman" w:hAnsi="Times New Roman" w:cs="Times New Roman"/>
@@ -1960,8 +2421,8 @@
       </w:r>
     </w:p>
     <w:p>
-      <w:bookmarkStart w:id="8" w:name="h.sprc7p0hkwx" w:colFirst="0" w:colLast="0"/>
-      <w:bookmarkEnd w:id="8"/>
+      <w:bookmarkStart w:id="7" w:name="h.sprc7p0hkwx" w:colFirst="0" w:colLast="0"/>
+      <w:bookmarkEnd w:id="7"/>
       <w:r>
         <w:rPr>
           <w:noProof/>
@@ -2004,40 +2465,40 @@
       </w:r>
     </w:p>
     <w:p>
-      <w:bookmarkStart w:id="9" w:name="h.ipi9c7meybad" w:colFirst="0" w:colLast="0"/>
+      <w:bookmarkStart w:id="8" w:name="h.ipi9c7meybad" w:colFirst="0" w:colLast="0"/>
+      <w:bookmarkEnd w:id="8"/>
+      <w:r>
+        <w:rPr>
+          <w:rFonts w:ascii="Times New Roman" w:eastAsia="Times New Roman" w:hAnsi="Times New Roman" w:cs="Times New Roman"/>
+        </w:rPr>
+        <w:t>This picture shows how our software will determine geolocation matches. In this first step, we exclude all points outside of the bounding box. This is a fairly efficient task to do and it will greatly reduce the number of possible matches. After we have excluded points using the box, we individually calculate the distance between the target point and the remaining points, discarding any that aren’t within the target radius.</w:t>
+      </w:r>
+    </w:p>
+    <w:p>
+      <w:bookmarkStart w:id="9" w:name="h.b9qalasjunux" w:colFirst="0" w:colLast="0"/>
       <w:bookmarkEnd w:id="9"/>
       <w:r>
         <w:rPr>
           <w:rFonts w:ascii="Times New Roman" w:eastAsia="Times New Roman" w:hAnsi="Times New Roman" w:cs="Times New Roman"/>
         </w:rPr>
-        <w:t>This picture shows how our software will determine geolocation matches. In this first step, we exclude all points outside of the bounding box. This is a fairly efficient task to do and it will greatly reduce the number of possible matches. After we have excluded points using the box, we individually calculate the distance between the target point and the remaining points, discarding any that aren’t within the target radius.</w:t>
-      </w:r>
-    </w:p>
-    <w:p>
-      <w:bookmarkStart w:id="10" w:name="h.b9qalasjunux" w:colFirst="0" w:colLast="0"/>
+        <w:t>In this example, user C would be excluded by step 1, users A and B would not. Step 2 would eliminate user B. And finally, the program would present the target user with user A as a potential match.</w:t>
+      </w:r>
+    </w:p>
+    <w:p>
+      <w:bookmarkStart w:id="10" w:name="h.suy0n1dfw9y1" w:colFirst="0" w:colLast="0"/>
       <w:bookmarkEnd w:id="10"/>
-      <w:r>
-        <w:rPr>
-          <w:rFonts w:ascii="Times New Roman" w:eastAsia="Times New Roman" w:hAnsi="Times New Roman" w:cs="Times New Roman"/>
-        </w:rPr>
-        <w:t>In this example, user C would be excluded by step 1, users A and B would not. Step 2 would eliminate user B. And finally, the program would present the target user with user A as a potential match.</w:t>
-      </w:r>
-    </w:p>
-    <w:p>
-      <w:bookmarkStart w:id="11" w:name="h.suy0n1dfw9y1" w:colFirst="0" w:colLast="0"/>
+    </w:p>
+    <w:p>
+      <w:bookmarkStart w:id="11" w:name="h.4pooydn97dux" w:colFirst="0" w:colLast="0"/>
       <w:bookmarkEnd w:id="11"/>
     </w:p>
     <w:p>
-      <w:bookmarkStart w:id="12" w:name="h.4pooydn97dux" w:colFirst="0" w:colLast="0"/>
+      <w:bookmarkStart w:id="12" w:name="h.9nuhy4e4p24m" w:colFirst="0" w:colLast="0"/>
       <w:bookmarkEnd w:id="12"/>
     </w:p>
     <w:p>
-      <w:bookmarkStart w:id="13" w:name="h.9nuhy4e4p24m" w:colFirst="0" w:colLast="0"/>
+      <w:bookmarkStart w:id="13" w:name="h.ppjdnh84mflj" w:colFirst="0" w:colLast="0"/>
       <w:bookmarkEnd w:id="13"/>
-    </w:p>
-    <w:p>
-      <w:bookmarkStart w:id="14" w:name="h.ppjdnh84mflj" w:colFirst="0" w:colLast="0"/>
-      <w:bookmarkEnd w:id="14"/>
       <w:r>
         <w:rPr>
           <w:rFonts w:ascii="Times New Roman" w:eastAsia="Times New Roman" w:hAnsi="Times New Roman" w:cs="Times New Roman"/>
@@ -2049,8 +2510,8 @@
         <w:t>References</w:t>
       </w:r>
     </w:p>
-    <w:bookmarkStart w:id="15" w:name="h.82ofw9hcwheh" w:colFirst="0" w:colLast="0"/>
-    <w:bookmarkEnd w:id="15"/>
+    <w:bookmarkStart w:id="14" w:name="h.82ofw9hcwheh" w:colFirst="0" w:colLast="0"/>
+    <w:bookmarkEnd w:id="14"/>
     <w:p>
       <w:pPr>
         <w:numPr>
@@ -2096,20 +2557,20 @@
       </w:r>
     </w:p>
     <w:p>
-      <w:bookmarkStart w:id="16" w:name="h.33gjy4775ai5" w:colFirst="0" w:colLast="0"/>
+      <w:bookmarkStart w:id="15" w:name="h.33gjy4775ai5" w:colFirst="0" w:colLast="0"/>
+      <w:bookmarkEnd w:id="15"/>
+    </w:p>
+    <w:p>
+      <w:bookmarkStart w:id="16" w:name="h.n5gsia7hql89" w:colFirst="0" w:colLast="0"/>
       <w:bookmarkEnd w:id="16"/>
     </w:p>
     <w:p>
-      <w:bookmarkStart w:id="17" w:name="h.n5gsia7hql89" w:colFirst="0" w:colLast="0"/>
+      <w:bookmarkStart w:id="17" w:name="h.ae5hzvl3gglb" w:colFirst="0" w:colLast="0"/>
       <w:bookmarkEnd w:id="17"/>
     </w:p>
     <w:p>
-      <w:bookmarkStart w:id="18" w:name="h.ae5hzvl3gglb" w:colFirst="0" w:colLast="0"/>
+      <w:bookmarkStart w:id="18" w:name="h.g7io8eguxg34" w:colFirst="0" w:colLast="0"/>
       <w:bookmarkEnd w:id="18"/>
-    </w:p>
-    <w:p>
-      <w:bookmarkStart w:id="19" w:name="h.g7io8eguxg34" w:colFirst="0" w:colLast="0"/>
-      <w:bookmarkEnd w:id="19"/>
       <w:r>
         <w:rPr>
           <w:rFonts w:ascii="Times New Roman" w:eastAsia="Times New Roman" w:hAnsi="Times New Roman" w:cs="Times New Roman"/>
@@ -2128,8 +2589,8 @@
       </w:r>
     </w:p>
     <w:p>
-      <w:bookmarkStart w:id="20" w:name="h.67a2cmj9evn8" w:colFirst="0" w:colLast="0"/>
-      <w:bookmarkEnd w:id="20"/>
+      <w:bookmarkStart w:id="19" w:name="h.67a2cmj9evn8" w:colFirst="0" w:colLast="0"/>
+      <w:bookmarkEnd w:id="19"/>
       <w:r>
         <w:rPr>
           <w:rFonts w:ascii="Times New Roman" w:eastAsia="Times New Roman" w:hAnsi="Times New Roman" w:cs="Times New Roman"/>
@@ -2154,7 +2615,12 @@
       </w:r>
     </w:p>
     <w:sectPr>
-      <w:headerReference w:type="default" r:id="rId23"/>
+      <w:headerReference w:type="even" r:id="rId23"/>
+      <w:headerReference w:type="default" r:id="rId24"/>
+      <w:footerReference w:type="even" r:id="rId25"/>
+      <w:footerReference w:type="default" r:id="rId26"/>
+      <w:headerReference w:type="first" r:id="rId27"/>
+      <w:footerReference w:type="first" r:id="rId28"/>
       <w:pgSz w:w="12240" w:h="15840"/>
       <w:pgMar w:top="1440" w:right="1440" w:bottom="1440" w:left="1440" w:header="720" w:footer="720" w:gutter="0"/>
       <w:pgNumType w:start="1"/>
@@ -2189,6 +2655,36 @@
 </w:endnotes>
 </file>
 
+<file path=word/footer1.xml><?xml version="1.0" encoding="utf-8"?>
+<w:ftr xmlns:wpc="http://schemas.microsoft.com/office/word/2010/wordprocessingCanvas" xmlns:cx="http://schemas.microsoft.com/office/drawing/2014/chartex" xmlns:cx1="http://schemas.microsoft.com/office/drawing/2015/9/8/chartex" xmlns:mc="http://schemas.openxmlformats.org/markup-compatibility/2006" xmlns:o="urn:schemas-microsoft-com:office:office" xmlns:r="http://schemas.openxmlformats.org/officeDocument/2006/relationships" xmlns:m="http://schemas.openxmlformats.org/officeDocument/2006/math" xmlns:v="urn:schemas-microsoft-com:vml" xmlns:wp14="http://schemas.microsoft.com/office/word/2010/wordprocessingDrawing" xmlns:wp="http://schemas.openxmlformats.org/drawingml/2006/wordprocessingDrawing" xmlns:w10="urn:schemas-microsoft-com:office:word" xmlns:w="http://schemas.openxmlformats.org/wordprocessingml/2006/main" xmlns:w14="http://schemas.microsoft.com/office/word/2010/wordml" xmlns:w15="http://schemas.microsoft.com/office/word/2012/wordml" xmlns:w16se="http://schemas.microsoft.com/office/word/2015/wordml/symex" xmlns:wpg="http://schemas.microsoft.com/office/word/2010/wordprocessingGroup" xmlns:wpi="http://schemas.microsoft.com/office/word/2010/wordprocessingInk" xmlns:wne="http://schemas.microsoft.com/office/word/2006/wordml" xmlns:wps="http://schemas.microsoft.com/office/word/2010/wordprocessingShape" mc:Ignorable="w14 w15 w16se wp14">
+  <w:p>
+    <w:pPr>
+      <w:pStyle w:val="Footer"/>
+    </w:pPr>
+  </w:p>
+</w:ftr>
+</file>
+
+<file path=word/footer2.xml><?xml version="1.0" encoding="utf-8"?>
+<w:ftr xmlns:wpc="http://schemas.microsoft.com/office/word/2010/wordprocessingCanvas" xmlns:cx="http://schemas.microsoft.com/office/drawing/2014/chartex" xmlns:cx1="http://schemas.microsoft.com/office/drawing/2015/9/8/chartex" xmlns:mc="http://schemas.openxmlformats.org/markup-compatibility/2006" xmlns:o="urn:schemas-microsoft-com:office:office" xmlns:r="http://schemas.openxmlformats.org/officeDocument/2006/relationships" xmlns:m="http://schemas.openxmlformats.org/officeDocument/2006/math" xmlns:v="urn:schemas-microsoft-com:vml" xmlns:wp14="http://schemas.microsoft.com/office/word/2010/wordprocessingDrawing" xmlns:wp="http://schemas.openxmlformats.org/drawingml/2006/wordprocessingDrawing" xmlns:w10="urn:schemas-microsoft-com:office:word" xmlns:w="http://schemas.openxmlformats.org/wordprocessingml/2006/main" xmlns:w14="http://schemas.microsoft.com/office/word/2010/wordml" xmlns:w15="http://schemas.microsoft.com/office/word/2012/wordml" xmlns:w16se="http://schemas.microsoft.com/office/word/2015/wordml/symex" xmlns:wpg="http://schemas.microsoft.com/office/word/2010/wordprocessingGroup" xmlns:wpi="http://schemas.microsoft.com/office/word/2010/wordprocessingInk" xmlns:wne="http://schemas.microsoft.com/office/word/2006/wordml" xmlns:wps="http://schemas.microsoft.com/office/word/2010/wordprocessingShape" mc:Ignorable="w14 w15 w16se wp14">
+  <w:p>
+    <w:pPr>
+      <w:pStyle w:val="Footer"/>
+    </w:pPr>
+  </w:p>
+</w:ftr>
+</file>
+
+<file path=word/footer3.xml><?xml version="1.0" encoding="utf-8"?>
+<w:ftr xmlns:wpc="http://schemas.microsoft.com/office/word/2010/wordprocessingCanvas" xmlns:cx="http://schemas.microsoft.com/office/drawing/2014/chartex" xmlns:cx1="http://schemas.microsoft.com/office/drawing/2015/9/8/chartex" xmlns:mc="http://schemas.openxmlformats.org/markup-compatibility/2006" xmlns:o="urn:schemas-microsoft-com:office:office" xmlns:r="http://schemas.openxmlformats.org/officeDocument/2006/relationships" xmlns:m="http://schemas.openxmlformats.org/officeDocument/2006/math" xmlns:v="urn:schemas-microsoft-com:vml" xmlns:wp14="http://schemas.microsoft.com/office/word/2010/wordprocessingDrawing" xmlns:wp="http://schemas.openxmlformats.org/drawingml/2006/wordprocessingDrawing" xmlns:w10="urn:schemas-microsoft-com:office:word" xmlns:w="http://schemas.openxmlformats.org/wordprocessingml/2006/main" xmlns:w14="http://schemas.microsoft.com/office/word/2010/wordml" xmlns:w15="http://schemas.microsoft.com/office/word/2012/wordml" xmlns:w16se="http://schemas.microsoft.com/office/word/2015/wordml/symex" xmlns:wpg="http://schemas.microsoft.com/office/word/2010/wordprocessingGroup" xmlns:wpi="http://schemas.microsoft.com/office/word/2010/wordprocessingInk" xmlns:wne="http://schemas.microsoft.com/office/word/2006/wordml" xmlns:wps="http://schemas.microsoft.com/office/word/2010/wordprocessingShape" mc:Ignorable="w14 w15 w16se wp14">
+  <w:p>
+    <w:pPr>
+      <w:pStyle w:val="Footer"/>
+    </w:pPr>
+  </w:p>
+</w:ftr>
+</file>
+
 <file path=word/footnotes.xml><?xml version="1.0" encoding="utf-8"?>
 <w:footnotes xmlns:wpc="http://schemas.microsoft.com/office/word/2010/wordprocessingCanvas" xmlns:cx="http://schemas.microsoft.com/office/drawing/2014/chartex" xmlns:cx1="http://schemas.microsoft.com/office/drawing/2015/9/8/chartex" xmlns:mc="http://schemas.openxmlformats.org/markup-compatibility/2006" xmlns:o="urn:schemas-microsoft-com:office:office" xmlns:r="http://schemas.openxmlformats.org/officeDocument/2006/relationships" xmlns:m="http://schemas.openxmlformats.org/officeDocument/2006/math" xmlns:v="urn:schemas-microsoft-com:vml" xmlns:wp14="http://schemas.microsoft.com/office/word/2010/wordprocessingDrawing" xmlns:wp="http://schemas.openxmlformats.org/drawingml/2006/wordprocessingDrawing" xmlns:w10="urn:schemas-microsoft-com:office:word" xmlns:w="http://schemas.openxmlformats.org/wordprocessingml/2006/main" xmlns:w14="http://schemas.microsoft.com/office/word/2010/wordml" xmlns:w15="http://schemas.microsoft.com/office/word/2012/wordml" xmlns:w16se="http://schemas.microsoft.com/office/word/2015/wordml/symex" xmlns:wpg="http://schemas.microsoft.com/office/word/2010/wordprocessingGroup" xmlns:wpi="http://schemas.microsoft.com/office/word/2010/wordprocessingInk" xmlns:wne="http://schemas.microsoft.com/office/word/2006/wordml" xmlns:wps="http://schemas.microsoft.com/office/word/2010/wordprocessingShape" mc:Ignorable="w14 w15 w16se wp14">
   <w:footnote w:type="separator" w:id="-1">
@@ -2215,6 +2711,16 @@
 </file>
 
 <file path=word/header1.xml><?xml version="1.0" encoding="utf-8"?>
+<w:hdr xmlns:wpc="http://schemas.microsoft.com/office/word/2010/wordprocessingCanvas" xmlns:cx="http://schemas.microsoft.com/office/drawing/2014/chartex" xmlns:cx1="http://schemas.microsoft.com/office/drawing/2015/9/8/chartex" xmlns:mc="http://schemas.openxmlformats.org/markup-compatibility/2006" xmlns:o="urn:schemas-microsoft-com:office:office" xmlns:r="http://schemas.openxmlformats.org/officeDocument/2006/relationships" xmlns:m="http://schemas.openxmlformats.org/officeDocument/2006/math" xmlns:v="urn:schemas-microsoft-com:vml" xmlns:wp14="http://schemas.microsoft.com/office/word/2010/wordprocessingDrawing" xmlns:wp="http://schemas.openxmlformats.org/drawingml/2006/wordprocessingDrawing" xmlns:w10="urn:schemas-microsoft-com:office:word" xmlns:w="http://schemas.openxmlformats.org/wordprocessingml/2006/main" xmlns:w14="http://schemas.microsoft.com/office/word/2010/wordml" xmlns:w15="http://schemas.microsoft.com/office/word/2012/wordml" xmlns:w16se="http://schemas.microsoft.com/office/word/2015/wordml/symex" xmlns:wpg="http://schemas.microsoft.com/office/word/2010/wordprocessingGroup" xmlns:wpi="http://schemas.microsoft.com/office/word/2010/wordprocessingInk" xmlns:wne="http://schemas.microsoft.com/office/word/2006/wordml" xmlns:wps="http://schemas.microsoft.com/office/word/2010/wordprocessingShape" mc:Ignorable="w14 w15 w16se wp14">
+  <w:p>
+    <w:pPr>
+      <w:pStyle w:val="Header"/>
+    </w:pPr>
+  </w:p>
+</w:hdr>
+</file>
+
+<file path=word/header2.xml><?xml version="1.0" encoding="utf-8"?>
 <w:hdr xmlns:wpc="http://schemas.microsoft.com/office/word/2010/wordprocessingCanvas" xmlns:cx="http://schemas.microsoft.com/office/drawing/2014/chartex" xmlns:cx1="http://schemas.microsoft.com/office/drawing/2015/9/8/chartex" xmlns:mc="http://schemas.openxmlformats.org/markup-compatibility/2006" xmlns:o="urn:schemas-microsoft-com:office:office" xmlns:r="http://schemas.openxmlformats.org/officeDocument/2006/relationships" xmlns:m="http://schemas.openxmlformats.org/officeDocument/2006/math" xmlns:v="urn:schemas-microsoft-com:vml" xmlns:wp14="http://schemas.microsoft.com/office/word/2010/wordprocessingDrawing" xmlns:wp="http://schemas.openxmlformats.org/drawingml/2006/wordprocessingDrawing" xmlns:w10="urn:schemas-microsoft-com:office:word" xmlns:w="http://schemas.openxmlformats.org/wordprocessingml/2006/main" xmlns:w14="http://schemas.microsoft.com/office/word/2010/wordml" xmlns:w15="http://schemas.microsoft.com/office/word/2012/wordml" xmlns:w16se="http://schemas.microsoft.com/office/word/2015/wordml/symex" xmlns:wpg="http://schemas.microsoft.com/office/word/2010/wordprocessingGroup" xmlns:wpi="http://schemas.microsoft.com/office/word/2010/wordprocessingInk" xmlns:wne="http://schemas.microsoft.com/office/word/2006/wordml" xmlns:wps="http://schemas.microsoft.com/office/word/2010/wordprocessingShape" mc:Ignorable="w14 w15 w16se wp14">
   <w:p>
     <w:pPr>
@@ -2290,11 +2796,23 @@
       <w:spacing w:after="0" w:line="360" w:lineRule="auto"/>
     </w:pPr>
     <w:r>
-      <w:t>5/7</w:t>
+      <w:t>5/10</w:t>
     </w:r>
+    <w:bookmarkStart w:id="20" w:name="_GoBack"/>
+    <w:bookmarkEnd w:id="20"/>
     <w:r>
       <w:t>/2016</w:t>
     </w:r>
+  </w:p>
+</w:hdr>
+</file>
+
+<file path=word/header3.xml><?xml version="1.0" encoding="utf-8"?>
+<w:hdr xmlns:wpc="http://schemas.microsoft.com/office/word/2010/wordprocessingCanvas" xmlns:cx="http://schemas.microsoft.com/office/drawing/2014/chartex" xmlns:cx1="http://schemas.microsoft.com/office/drawing/2015/9/8/chartex" xmlns:mc="http://schemas.openxmlformats.org/markup-compatibility/2006" xmlns:o="urn:schemas-microsoft-com:office:office" xmlns:r="http://schemas.openxmlformats.org/officeDocument/2006/relationships" xmlns:m="http://schemas.openxmlformats.org/officeDocument/2006/math" xmlns:v="urn:schemas-microsoft-com:vml" xmlns:wp14="http://schemas.microsoft.com/office/word/2010/wordprocessingDrawing" xmlns:wp="http://schemas.openxmlformats.org/drawingml/2006/wordprocessingDrawing" xmlns:w10="urn:schemas-microsoft-com:office:word" xmlns:w="http://schemas.openxmlformats.org/wordprocessingml/2006/main" xmlns:w14="http://schemas.microsoft.com/office/word/2010/wordml" xmlns:w15="http://schemas.microsoft.com/office/word/2012/wordml" xmlns:w16se="http://schemas.microsoft.com/office/word/2015/wordml/symex" xmlns:wpg="http://schemas.microsoft.com/office/word/2010/wordprocessingGroup" xmlns:wpi="http://schemas.microsoft.com/office/word/2010/wordprocessingInk" xmlns:wne="http://schemas.microsoft.com/office/word/2006/wordml" xmlns:wps="http://schemas.microsoft.com/office/word/2010/wordprocessingShape" mc:Ignorable="w14 w15 w16se wp14">
+  <w:p>
+    <w:pPr>
+      <w:pStyle w:val="Header"/>
+    </w:pPr>
   </w:p>
 </w:hdr>
 </file>

</xml_diff>